<commit_message>
Finalizacão do texto e iniciação do latex
</commit_message>
<xml_diff>
--- a/relatorio_final.docx
+++ b/relatorio_final.docx
@@ -202,547 +202,394 @@
     </w:p>
     <w:p>
       <w:r>
-        <w:t>O estudo da derivada no primeiro período é de extrema importância para os alunos de qualquer área da engenharia, porém algumas dificuldades podem surgir por conta da falta de visualização das aplicações do método de diferenciação nas respectivas áreas da engenharia.</w:t>
+        <w:t>A derivada tem como conceito teórico fornecer a variação instantânea de uma função em relação às variáveis em um dado momento. Geometricamente a derivada fornece uma reta tangente, tal que seu ângulo indica o quanto o ponto está variando em relação aos seus vizinhos</w:t>
+      </w:r>
+      <w:r>
+        <w:rPr>
+          <w:color w:val="FF0000"/>
+        </w:rPr>
+        <w:t>.</w:t>
+      </w:r>
+      <w:r>
+        <w:rPr>
+          <w:color w:val="FF0000"/>
+        </w:rPr>
+        <w:t xml:space="preserve"> </w:t>
+      </w:r>
+      <w:r>
+        <w:t>O estudo da derivada no primeiro período é</w:t>
+      </w:r>
+      <w:r>
+        <w:t xml:space="preserve"> necessário</w:t>
+      </w:r>
+      <w:r>
+        <w:t xml:space="preserve"> para os </w:t>
+      </w:r>
+      <w:r>
+        <w:lastRenderedPageBreak/>
+        <w:t xml:space="preserve">alunos de qualquer área da engenharia, porém algumas dificuldades podem surgir por conta da falta de </w:t>
+      </w:r>
+      <w:r>
+        <w:t>demonstração</w:t>
+      </w:r>
+      <w:r>
+        <w:t xml:space="preserve"> das aplicações do método de diferenciação.</w:t>
+      </w:r>
+      <w:r>
+        <w:t xml:space="preserve"> </w:t>
       </w:r>
     </w:p>
     <w:p>
       <w:r>
-        <w:lastRenderedPageBreak/>
-        <w:tab/>
-        <w:t>Na engenharia de computação há um método que simplifica a visão do aluno diante da derivada, esse denota-se por Detecção de Borda, que utiliza a diferenciação em seus cálculos, apesar de ser algo em que o computador já realiza automaticamente, é alguma coisa tangível para a visualização do aluno.</w:t>
+        <w:t>Mesmo com um conceito muito importante, aplicar derivada em situações reais não é algo trivial. Normalmente as situações reais possuem diversas variáveis que impossibilitam chegar a uma fórmula simplificada como é visto em sala de aula nos primeiros períodos da engenharia. Isto significa que existe uma dificuldade em demonstrar a aplicação do cálculo de derivada na área de computação para os alunos do primeiro ano em Engenharia de Computação da UFOP. Entretanto, existem algumas áreas em que é possível ver a aplicação da derivada e ter uma base sobre os mecanismos computacionais que a operam.</w:t>
+      </w:r>
+      <w:r>
+        <w:t xml:space="preserve"> </w:t>
       </w:r>
     </w:p>
     <w:p>
       <w:r>
-        <w:tab/>
-        <w:t>A detecção de borda é uma técnica de processamento de imagem que permite identificar bordas de um objeto da imagem. A partir de uma imagem colorida é identificada como borda variações da escala de cinza, para descobrir essas variações é necessário diferenciar a imagem, porém, é derivado todas as variações de tons de cinza da imagem. (DO VALE, 2002)</w:t>
+        <w:t>A área a ser abordada</w:t>
+      </w:r>
+      <w:r>
+        <w:t xml:space="preserve"> por esse trabalho</w:t>
+      </w:r>
+      <w:r>
+        <w:t xml:space="preserve"> deve seguir os seguintes parâmetros: (1) Não exigir conhecimento que ultrapasse a grade curricular do primeiro e segundo período; (2) Ser visível sua aplicação; (3) Não demandar uma quantidade grande de tempo para sua execução.</w:t>
+      </w:r>
+      <w:r>
+        <w:t xml:space="preserve"> </w:t>
+      </w:r>
+      <w:r>
+        <w:t xml:space="preserve">Na engenharia de computação há um método que simplifica a </w:t>
+      </w:r>
+      <w:r>
+        <w:t>compreensão</w:t>
+      </w:r>
+      <w:r>
+        <w:t xml:space="preserve"> do aluno diante da derivada, esse denota-se por </w:t>
+      </w:r>
+      <w:r>
+        <w:t>processamento de imagem</w:t>
+      </w:r>
+      <w:r>
+        <w:t>, que utiliza a diferenciação em seus cálculos</w:t>
+      </w:r>
+      <w:r>
+        <w:t>.</w:t>
       </w:r>
     </w:p>
     <w:p>
-      <w:r>
-        <w:t>O método de detecção de borda desenvolvido por Canny suaviza a imagem antes da identificação das bordas através de quatro critérios de desempenho, o primeiro é a suavização Gaussiana, depois derivada dos pixels da imagem, em subsequência a supressão do não máximo e Limiarização Adaptativa (Histerese). (DO VALE, 2002)</w:t>
+      <w:pPr>
+        <w:ind w:firstLine="708"/>
+        <w:rPr>
+          <w:shd w:val="clear" w:color="auto" w:fill="FFFFFF"/>
+        </w:rPr>
+      </w:pPr>
+      <w:r>
+        <w:rPr>
+          <w:shd w:val="clear" w:color="auto" w:fill="FFFFFF"/>
+        </w:rPr>
+        <w:t xml:space="preserve">O </w:t>
+      </w:r>
+      <w:r>
+        <w:rPr>
+          <w:bCs/>
+          <w:shd w:val="clear" w:color="auto" w:fill="FFFFFF"/>
+        </w:rPr>
+        <w:t>processamento de uma imagem</w:t>
+      </w:r>
+      <w:r>
+        <w:rPr>
+          <w:shd w:val="clear" w:color="auto" w:fill="FFFFFF"/>
+        </w:rPr>
+        <w:t xml:space="preserve"> tende a ser um procedimento de entrada e saída de dados que consiste na transformação de uma imagem realçando os fatores de interesse. Por trás desse processo ocorrem vários outros que não podem ser visualizados em um primeiro instante sem que seja feito um estudo sobre o tema, um desses processos é </w:t>
+      </w:r>
+      <w:r>
+        <w:rPr>
+          <w:shd w:val="clear" w:color="auto" w:fill="FFFFFF"/>
+        </w:rPr>
+        <w:t>a</w:t>
+      </w:r>
+      <w:r>
+        <w:rPr>
+          <w:shd w:val="clear" w:color="auto" w:fill="FFFFFF"/>
+        </w:rPr>
+        <w:t xml:space="preserve"> derivada, onde muitos alunos a utilizam somente para fins matemáticos e não sabem sobre sua importância em diversos seguimentos.</w:t>
       </w:r>
     </w:p>
     <w:p>
-      <w:r>
-        <w:t xml:space="preserve"> Esse método de detecção de borda de Canny foi utilizado para desenvolver a biblioteca de programação OpenCV (Open Source Computer Vision), inicialmente desenvolvida pela Intel no ano de 2000 voltada para o desenvolvimento de programas no campo da visão computacional. (BRADSKY, 2006)</w:t>
+      <w:pPr>
+        <w:ind w:firstLine="708"/>
+        <w:rPr>
+          <w:shd w:val="clear" w:color="auto" w:fill="FFFFFF"/>
+        </w:rPr>
+      </w:pPr>
+      <w:r>
+        <w:rPr>
+          <w:shd w:val="clear" w:color="auto" w:fill="FFFFFF"/>
+        </w:rPr>
+        <w:t xml:space="preserve">A detecção de borda é uma das vertentes do processamento de imagem, sendo essa a área a ser trabalhada no desenvolvimento desse projeto. Na internet existem diversas bibliotecas que podem ser implementadas em algoritmos sem que o aluno desenvolva técnicas muito avançadas na programação. Ademais, o método </w:t>
+      </w:r>
+      <w:proofErr w:type="spellStart"/>
+      <w:r>
+        <w:rPr>
+          <w:shd w:val="clear" w:color="auto" w:fill="FFFFFF"/>
+        </w:rPr>
+        <w:t>Canny</w:t>
+      </w:r>
+      <w:proofErr w:type="spellEnd"/>
+      <w:r>
+        <w:rPr>
+          <w:shd w:val="clear" w:color="auto" w:fill="FFFFFF"/>
+        </w:rPr>
+        <w:t xml:space="preserve"> é um conceito consolidado, por isso softwares que trabalham com o processamento de imagens já possuem funções próprias para a sua aplicação, o que demanda menor tempo na elaboração do algoritmo. Outra razão da escolha desse processo explica-se pelo fato de as etapas que envolvem a detecção de borda e sua aplicação serem de fácil percepção pelos alunos. Além disso, os conceitos aplicados não exigem conhecimento que ultrapasse o que é demandado no primeiro e segundo período. </w:t>
       </w:r>
     </w:p>
     <w:p>
-      <w:pPr>
-        <w:pStyle w:val="Ttulo2"/>
-      </w:pPr>
-      <w:r>
-        <w:t>Problematização</w:t>
+      <w:r>
+        <w:t xml:space="preserve">Esse trabalho tem como objetivo geral compreender a aplicação de derivada na </w:t>
+      </w:r>
+      <w:r>
+        <w:t>E</w:t>
+      </w:r>
+      <w:r>
+        <w:t xml:space="preserve">ngenharia da </w:t>
+      </w:r>
+      <w:r>
+        <w:t>C</w:t>
+      </w:r>
+      <w:r>
+        <w:t xml:space="preserve">omputação. Sobretudo, será abordado a área de processamento de </w:t>
+      </w:r>
+      <w:r>
+        <w:lastRenderedPageBreak/>
+        <w:t>imagens e extração de padrões com foco na detecção de borda utilizando o método Canny. Esse objetivo pode ser detalhado nos seguintes objetivos específicos:</w:t>
+      </w:r>
+      <w:r>
+        <w:t xml:space="preserve"> (1) </w:t>
+      </w:r>
+      <w:r>
+        <w:t>Compreender a utilização do método Canny para a detecção de borda;</w:t>
+      </w:r>
+      <w:r>
+        <w:t xml:space="preserve"> (2) </w:t>
+      </w:r>
+      <w:r>
+        <w:t>Compreender o cálculo da derivada aplicada no método;</w:t>
+      </w:r>
+      <w:r>
+        <w:t xml:space="preserve"> (3) </w:t>
+      </w:r>
+      <w:r>
+        <w:t>Desenvolver um algoritmo que detecta bordas em uma imagem;</w:t>
+      </w:r>
+      <w:r>
+        <w:t xml:space="preserve">  (4) </w:t>
+      </w:r>
+      <w:r>
+        <w:t>Aprimorar o algoritmo para realizar medições de objetos;</w:t>
+      </w:r>
+      <w:r>
+        <w:t xml:space="preserve"> Por fim, (5) </w:t>
+      </w:r>
+      <w:r>
+        <w:t>Implementar o algoritmo para medir objetos em tempo real.</w:t>
       </w:r>
     </w:p>
     <w:p>
-      <w:r>
-        <w:t xml:space="preserve">A derivada tem como conceito teórico fornecer a variação instantânea de uma função em relação </w:t>
-      </w:r>
-      <w:r>
-        <w:t>às</w:t>
-      </w:r>
-      <w:r>
-        <w:t xml:space="preserve"> variáveis em um dado momento. Geometricamente a derivada fornece uma reta tangente, tal que seu ângulo indica o quanto o ponto está variando em relação a</w:t>
-      </w:r>
-      <w:r>
-        <w:t>os</w:t>
-      </w:r>
-      <w:r>
-        <w:t xml:space="preserve"> seus vizinhos.</w:t>
+      <w:pPr>
+        <w:pStyle w:val="Ttulo1"/>
+      </w:pPr>
+      <w:r>
+        <w:t>Analise crítica</w:t>
       </w:r>
     </w:p>
     <w:p>
       <w:r>
-        <w:tab/>
-        <w:t>Mesmo com um conceito muito importante, aplicar derivada em situações reais não é algo trivial. Normalmente as situações reais possuem diversas variáveis que impossibilita</w:t>
-      </w:r>
-      <w:r>
-        <w:t>m</w:t>
-      </w:r>
-      <w:r>
-        <w:t xml:space="preserve"> chegar a uma fórmula simplificada como é visto em sala de aula nos primeiros períodos da engenharia. Isto significa que existe uma dificuldade em demonstrar a aplicação do cálculo de derivada na área de computação para os alunos do primeiro ano em Engenharia de Computação da UFOP. Entretanto, existem algumas áreas em que é possível ver a aplicação da derivada e ter uma base sobre os mecanismos computacionais que a operam.</w:t>
+        <w:t>Na execução deste trabalho desde o princípio, houve grande discussão de como seria abordado o contexto de derivada em uma forma prática e aplicável para os alunos, várias vertentes foram apresentadas e discutidas até que foi chegado a um consenso que o tema de pesquisa seria o processamento de imagens, no qual seria demonstrada a detecção de bordas pelo método do Canny. Após a realização da pesquisa para o fundamento do trabalho começaram a surgir empecilhos, visto que seria necessário o entendimento de áreas e plataformas e linguagens de programação que ainda não havia sido abordado para alunos do primeiro período do curso Engenharia da Computação.</w:t>
       </w:r>
     </w:p>
     <w:p>
       <w:r>
-        <w:tab/>
-        <w:t>A área a ser abordada deve seguir os seguintes parâmetros:</w:t>
+        <w:t xml:space="preserve"> Os problemas iniciais surgiram na criação do algoritmo, introduzido a princípio em Scilab e posteriormente alterado para C, pois era a linguagem que estava a ser lecionado no período decorrente, em seguida o problema maior encontrado foi o entendimento de Canny na aplicação da derivada no contexto de detecção de bordas, para este foram recorridos estudos em artigos e buscas aprofundadas sobre o contexto. Com o encerramento destas etapas e o conhecimento empreendido em relação ao tema, chegou- se a conclusão que o projeto poderia ir adiante, utilizado a detecção de bordas para medições de objetos em tempo real, tendo em conhecimento, esse processo já muito utilizado em diversas áreas do nosso cotidiano. </w:t>
       </w:r>
     </w:p>
     <w:p>
-      <w:pPr>
-        <w:pStyle w:val="PargrafodaLista"/>
-        <w:numPr>
-          <w:ilvl w:val="0"/>
-          <w:numId w:val="8"/>
-        </w:numPr>
-      </w:pPr>
-      <w:r>
-        <w:t xml:space="preserve">Não exigir conhecimento que </w:t>
-      </w:r>
-      <w:r>
-        <w:t>ultrapasse a grade</w:t>
-      </w:r>
-      <w:r>
-        <w:t xml:space="preserve"> curricular do primeiro e segundo período;</w:t>
+      <w:r>
+        <w:t>Chegada à finalização do trabalho, foi possível absorver um vasto conhecimento de algumas áreas de atuação e aplicação do curso Engenharia da Computação, o implemento de conhecimentos e dificuldade da apresentação da atuação da derivada para alunos de primeiro e segundo período, sendo esta não só limitada a estes, mas a princípio em maior ênfase.</w:t>
       </w:r>
     </w:p>
     <w:p>
       <w:pPr>
-        <w:pStyle w:val="PargrafodaLista"/>
-        <w:numPr>
-          <w:ilvl w:val="0"/>
-          <w:numId w:val="8"/>
-        </w:numPr>
-      </w:pPr>
-      <w:r>
-        <w:t>Ser visível sua aplicação;</w:t>
+        <w:pStyle w:val="Ttulo1"/>
+      </w:pPr>
+      <w:r>
+        <w:t>Aplicabilidade do cálculo na engenharia</w:t>
       </w:r>
     </w:p>
     <w:p>
       <w:pPr>
-        <w:pStyle w:val="PargrafodaLista"/>
-        <w:numPr>
-          <w:ilvl w:val="0"/>
-          <w:numId w:val="8"/>
-        </w:numPr>
-      </w:pPr>
+        <w:rPr>
+          <w:color w:val="auto"/>
+        </w:rPr>
+      </w:pPr>
+      <w:r>
+        <w:t xml:space="preserve">O estudo do cálculo representa grande avanço na matemática visto que antes do </w:t>
+      </w:r>
+      <w:bookmarkStart w:id="0" w:name="_GoBack"/>
+      <w:bookmarkEnd w:id="0"/>
+      <w:r>
+        <w:t xml:space="preserve">seu aperfeiçoamento estávamos restringidos </w:t>
+      </w:r>
+      <w:r>
+        <w:t>a</w:t>
+      </w:r>
+      <w:r>
+        <w:t xml:space="preserve"> aplicações estáticas e menos dinâmicas. O desenvolvimento do cálculo diferencial e integral, possibilitou que diversos problemas de </w:t>
+      </w:r>
       <w:r>
         <w:lastRenderedPageBreak/>
-        <w:t>Não demandar uma quantidade grande de tempo para sua execução.</w:t>
+        <w:t>difícil solução se tornassem passíveis de resoluções menos complexas. Com o conceito de modelagem matemática foi possível entender fenômenos por meio da aproximação de um problema para encontrar uma solução exata. Desde então, a aplicação do cálculo tem sido uma técnica de extrema importância.</w:t>
       </w:r>
     </w:p>
     <w:p>
-      <w:pPr>
-        <w:ind w:firstLine="708"/>
-      </w:pPr>
-      <w:r>
-        <w:t>Portanto, faz se necessário responder: Qual área na computação é aplicada os conceitos de derivada de forma que os alunos possam compreender de forma intuitiva?</w:t>
-      </w:r>
-      <w:r>
-        <w:rPr>
-          <w:color w:val="0070C0"/>
-        </w:rPr>
-        <w:t xml:space="preserve"> </w:t>
-      </w:r>
-      <w:r>
-        <w:t>Esse trabalho propõem o processamento de imagem, sobretudo a detecção de borda, como resposta para essa questão.</w:t>
+      <w:r>
+        <w:tab/>
+        <w:t>Com a contribuição de vários estudiosos, é notável que a aplicação do cálculo potencializou descobertas em diversas áreas. Arquimedes, Fermat e Kepler são pensadores da antiguidade que contribuíram para a área, mas somente no século XVII que Isaac Newton e Gottfried Leibniz desenvolveram simultaneamente os conceitos de cálculo diferencial e integral, e acabaram se envolvendo no que ficou conhecida como A Guerra do Cálculo. Com as descobertas daquela época foi possível compreender o movimento dos planetas, algumas forças físicas como magnetismo, eletricidade, fluxo de fluídos e o movimento de corpos dentro e fora do globo. Mas não é somente no estudo da física que houve avanço, a compreensão do crescimento de organismos, propagação de doenças e até flutuação da economia foram potencialmente evoluídos com a contribuição do cálculo.</w:t>
       </w:r>
     </w:p>
     <w:p>
-      <w:pPr>
-        <w:pStyle w:val="Ttulo2"/>
-      </w:pPr>
-      <w:r>
-        <w:t>Justificativa</w:t>
+      <w:r>
+        <w:tab/>
+        <w:t>A utilização do cálculo diferencial e integral é, frequentemente, abordado de maneira puramente matemática, sem que haja preocupação de se aprofundar no potencial que isso apresenta para aumentar o interesse dos estudantes de forma a motivar a busca por aplicações práticas. Ao reduzir o ensino a contínuas operações algébricas, é provável que a sua aceitação como disciplina prática de Engenharia seja, aos poucos, prejudicada.</w:t>
       </w:r>
     </w:p>
     <w:p>
       <w:pPr>
-        <w:ind w:firstLine="708"/>
-        <w:rPr>
-          <w:shd w:val="clear" w:color="auto" w:fill="FFFFFF"/>
-        </w:rPr>
-      </w:pPr>
-      <w:r>
-        <w:rPr>
-          <w:shd w:val="clear" w:color="auto" w:fill="FFFFFF"/>
-        </w:rPr>
-        <w:t xml:space="preserve">O </w:t>
-      </w:r>
-      <w:r>
-        <w:rPr>
-          <w:bCs/>
-          <w:shd w:val="clear" w:color="auto" w:fill="FFFFFF"/>
-        </w:rPr>
-        <w:t>processamento de uma imagem</w:t>
-      </w:r>
-      <w:r>
-        <w:rPr>
-          <w:shd w:val="clear" w:color="auto" w:fill="FFFFFF"/>
-        </w:rPr>
-        <w:t xml:space="preserve"> tende a ser um procedimento de entrada e saída de dados que consiste na transformação de uma imagem realçando os fatores de interesse. Por trás desse processo ocorrem vários outros que não podem ser visualizados em um primeiro instante sem que seja feito um estudo sobre o tema, um desses processos é </w:t>
-      </w:r>
-      <w:r>
-        <w:rPr>
-          <w:shd w:val="clear" w:color="auto" w:fill="FFFFFF"/>
-        </w:rPr>
-        <w:t>a</w:t>
-      </w:r>
-      <w:r>
-        <w:rPr>
-          <w:shd w:val="clear" w:color="auto" w:fill="FFFFFF"/>
-        </w:rPr>
-        <w:t xml:space="preserve"> derivada, onde muitos alunos a utilizam somente para fins matemáticos e não sabem sobre sua importância em diversos seguimentos.</w:t>
+        <w:pStyle w:val="Ttulo1"/>
+      </w:pPr>
+      <w:r>
+        <w:t>Referencial teórico</w:t>
       </w:r>
     </w:p>
     <w:p>
-      <w:pPr>
-        <w:ind w:firstLine="708"/>
-        <w:rPr>
-          <w:shd w:val="clear" w:color="auto" w:fill="FFFFFF"/>
-        </w:rPr>
-      </w:pPr>
-      <w:r>
-        <w:rPr>
-          <w:shd w:val="clear" w:color="auto" w:fill="FFFFFF"/>
-        </w:rPr>
-        <w:t>A detecção de borda é uma das vertentes do processamento de imagem, sendo essa a área a ser trabalhada no desenvolvimento desse projeto. Na internet existem diversas bibliotecas que podem ser implementadas em algoritmos sem que o aluno desenvolva técnicas muito avançadas na programação. Ademais, o método Canny é um conceito consolidado, por isso softwares que trabalham com o processamento de imagens já possuem funções próprias para a sua aplicação, o que demanda menor tempo na elaboração do algoritmo. Outra razão da escolha desse processo explica-se pelo fato de as etapas que envolvem a detecção de borda e sua aplicação serem de fácil percepção pelos alunos. Além disso, os conceitos aplicados não exigem conhecimento que</w:t>
-      </w:r>
-      <w:r>
-        <w:rPr>
-          <w:shd w:val="clear" w:color="auto" w:fill="FFFFFF"/>
-        </w:rPr>
-        <w:t xml:space="preserve"> ultrapasse o que </w:t>
-      </w:r>
-      <w:r>
-        <w:rPr>
-          <w:shd w:val="clear" w:color="auto" w:fill="FFFFFF"/>
-        </w:rPr>
-        <w:t>é</w:t>
-      </w:r>
-      <w:r>
-        <w:rPr>
-          <w:shd w:val="clear" w:color="auto" w:fill="FFFFFF"/>
-        </w:rPr>
-        <w:t xml:space="preserve"> demandado</w:t>
-      </w:r>
-      <w:r>
-        <w:rPr>
-          <w:shd w:val="clear" w:color="auto" w:fill="FFFFFF"/>
-        </w:rPr>
-        <w:t xml:space="preserve"> </w:t>
-      </w:r>
-      <w:r>
-        <w:rPr>
-          <w:shd w:val="clear" w:color="auto" w:fill="FFFFFF"/>
-        </w:rPr>
-        <w:t xml:space="preserve">no primeiro e segundo período. </w:t>
+      <w:r>
+        <w:t>Para o entendimento desse projeto é necessário revisar alguns conceitos na área da computação, sobretudo</w:t>
+      </w:r>
+      <w:r>
+        <w:t xml:space="preserve"> o processamento de imagem com foco na detecção de borda</w:t>
+      </w:r>
+      <w:r>
+        <w:t>.</w:t>
+      </w:r>
+      <w:r>
+        <w:t xml:space="preserve"> Dessa forma,</w:t>
+      </w:r>
+      <w:r>
+        <w:t xml:space="preserve"> pretende-se introduzir os conceitos sobre o processamento de imagem, apresentando como é armazenada uma imagem no computador e o método utilizado pelo grupo na detecção de borda. Por fim, </w:t>
+      </w:r>
+      <w:r>
+        <w:t>são</w:t>
+      </w:r>
+      <w:r>
+        <w:t xml:space="preserve"> exibido</w:t>
+      </w:r>
+      <w:r>
+        <w:t>s</w:t>
+      </w:r>
+      <w:r>
+        <w:t xml:space="preserve"> os conceitos sobre programação e </w:t>
+      </w:r>
+      <w:r>
+        <w:t>sobre a</w:t>
+      </w:r>
+      <w:r>
+        <w:t xml:space="preserve"> biblioteca utilizada para </w:t>
+      </w:r>
+      <w:r>
+        <w:t>desenvolver</w:t>
+      </w:r>
+      <w:r>
+        <w:t xml:space="preserve"> o algoritmo do projeto.</w:t>
       </w:r>
     </w:p>
     <w:p>
       <w:pPr>
-        <w:pStyle w:val="Ttulo2"/>
-      </w:pPr>
-      <w:r>
-        <w:t>Objetivo</w:t>
+        <w:pStyle w:val="Ttulo1"/>
+      </w:pPr>
+      <w:r>
+        <w:t>Processamento de imagem</w:t>
       </w:r>
     </w:p>
     <w:p>
       <w:r>
-        <w:t xml:space="preserve">Esse trabalho tem como objetivo geral compreender a aplicação de derivada na </w:t>
-      </w:r>
-      <w:r>
-        <w:t>E</w:t>
-      </w:r>
-      <w:r>
-        <w:t xml:space="preserve">ngenharia da </w:t>
-      </w:r>
-      <w:r>
-        <w:t>C</w:t>
-      </w:r>
-      <w:r>
-        <w:t>omputação. Sobretudo, será abordado a área de processamento de imagens e extração de padrões com foco na detecção de borda utilizando o método Canny. Esse objetivo geral pode ser detalhado nos seguintes objetivos específicos:</w:t>
+        <w:t>O</w:t>
+      </w:r>
+      <w:r>
+        <w:t xml:space="preserve"> processamento de imagem atua na </w:t>
+      </w:r>
+      <w:r>
+        <w:t xml:space="preserve">influência da </w:t>
+      </w:r>
+      <w:r>
+        <w:t>iluminação refletida pela superfície de corpos</w:t>
+      </w:r>
+      <w:r>
+        <w:t xml:space="preserve"> com o objetivo de fazer análises sobre esse</w:t>
+      </w:r>
+      <w:r>
+        <w:t xml:space="preserve">. </w:t>
+      </w:r>
+      <w:r>
+        <w:t xml:space="preserve">Utilizando </w:t>
+      </w:r>
+      <w:r>
+        <w:t>imagens é possível extrair informações sobre as características físicas e geométricas básicas dos objetos, tais como</w:t>
+      </w:r>
+      <w:r>
+        <w:t xml:space="preserve"> a</w:t>
+      </w:r>
+      <w:r>
+        <w:t xml:space="preserve"> dimensão,</w:t>
+      </w:r>
+      <w:r>
+        <w:t xml:space="preserve"> a</w:t>
+      </w:r>
+      <w:r>
+        <w:t xml:space="preserve"> área,</w:t>
+      </w:r>
+      <w:r>
+        <w:t xml:space="preserve"> o</w:t>
+      </w:r>
+      <w:r>
+        <w:t xml:space="preserve"> perímetro e </w:t>
+      </w:r>
+      <w:r>
+        <w:t xml:space="preserve">a </w:t>
+      </w:r>
+      <w:r>
+        <w:t>forma</w:t>
+      </w:r>
+      <w:r>
+        <w:t xml:space="preserve">. O processamento de imagem </w:t>
+      </w:r>
+      <w:r>
+        <w:lastRenderedPageBreak/>
+        <w:t>é utilizado para</w:t>
+      </w:r>
+      <w:r>
+        <w:t xml:space="preserve"> extrair essas características e assim encontrar padrões que possibilit</w:t>
+      </w:r>
+      <w:r>
+        <w:t>em</w:t>
+      </w:r>
+      <w:r>
+        <w:t xml:space="preserve"> maior conhecimento sobre o corpo.</w:t>
       </w:r>
     </w:p>
     <w:p>
       <w:pPr>
-        <w:pStyle w:val="PargrafodaLista"/>
-        <w:numPr>
-          <w:ilvl w:val="0"/>
-          <w:numId w:val="10"/>
-        </w:numPr>
-      </w:pPr>
-      <w:r>
-        <w:t>Compreender a utilização do método Canny para a detecção de borda;</w:t>
-      </w:r>
-    </w:p>
-    <w:p>
-      <w:pPr>
-        <w:pStyle w:val="PargrafodaLista"/>
-        <w:numPr>
-          <w:ilvl w:val="0"/>
-          <w:numId w:val="10"/>
-        </w:numPr>
-      </w:pPr>
-      <w:r>
-        <w:t>Compreender o cálculo da derivada aplicada no método;</w:t>
-      </w:r>
-    </w:p>
-    <w:p>
-      <w:pPr>
-        <w:pStyle w:val="PargrafodaLista"/>
-        <w:numPr>
-          <w:ilvl w:val="0"/>
-          <w:numId w:val="10"/>
-        </w:numPr>
-      </w:pPr>
-      <w:r>
-        <w:t>Desenvolver um algoritmo que detecta bordas em uma imagem;</w:t>
-      </w:r>
-    </w:p>
-    <w:p>
-      <w:pPr>
-        <w:pStyle w:val="PargrafodaLista"/>
-        <w:numPr>
-          <w:ilvl w:val="0"/>
-          <w:numId w:val="10"/>
-        </w:numPr>
-      </w:pPr>
-      <w:r>
-        <w:t>Aprimorar o algoritmo para realizar medições de objetos;</w:t>
-      </w:r>
-    </w:p>
-    <w:p>
-      <w:pPr>
-        <w:pStyle w:val="PargrafodaLista"/>
-        <w:numPr>
-          <w:ilvl w:val="0"/>
-          <w:numId w:val="10"/>
-        </w:numPr>
-      </w:pPr>
-      <w:r>
-        <w:t>Implementar o algoritmo para medir objetos em tempo real.</w:t>
-      </w:r>
-    </w:p>
-    <w:p>
-      <w:pPr>
-        <w:pStyle w:val="Ttulo1"/>
-      </w:pPr>
-      <w:r>
-        <w:lastRenderedPageBreak/>
-        <w:t>Analise crítica</w:t>
-      </w:r>
-    </w:p>
-    <w:p>
-      <w:r>
-        <w:t xml:space="preserve">Na execução deste trabalho desde o </w:t>
-      </w:r>
-      <w:r>
-        <w:t>princípio</w:t>
-      </w:r>
-      <w:r>
-        <w:t xml:space="preserve">, houve grande discussão de como seria abordado o contexto de derivada em uma forma </w:t>
-      </w:r>
-      <w:r>
-        <w:t>prática</w:t>
-      </w:r>
-      <w:r>
-        <w:t xml:space="preserve"> e aplicável para os alunos, </w:t>
-      </w:r>
-      <w:r>
-        <w:t>várias</w:t>
-      </w:r>
-      <w:r>
-        <w:t xml:space="preserve"> vertentes foram apresentadas e discutidas </w:t>
-      </w:r>
-      <w:r>
-        <w:t>até</w:t>
-      </w:r>
-      <w:r>
-        <w:t xml:space="preserve"> que foi chegado </w:t>
-      </w:r>
-      <w:r>
-        <w:t>a um</w:t>
-      </w:r>
-      <w:r>
-        <w:t xml:space="preserve"> consenso que o tema de pesquisa seria o processamento de imagens, no qual seria demonstrada a detecção de bordas pelo método do Canny. Após a realização da pesquisa para o fundamento do trabalho começaram a surgir empecilhos, visto que seria necessário o entendimento de áreas e plataformas e linguagens de programação que ainda não havia sido abordado para alunos do primeiro período do curso Engenharia da Computação.</w:t>
-      </w:r>
-    </w:p>
-    <w:p>
-      <w:r>
-        <w:t xml:space="preserve"> Os problemas iniciais surgiram na criação do algoritmo, introduzido a </w:t>
-      </w:r>
-      <w:r>
-        <w:t>princípio</w:t>
-      </w:r>
-      <w:r>
-        <w:t xml:space="preserve"> em Scilab e posteriormente alterado para C, pois era a linguagem que estava a ser lecionado no </w:t>
-      </w:r>
-      <w:r>
-        <w:t>período</w:t>
-      </w:r>
-      <w:r>
-        <w:t xml:space="preserve"> decorrente, em seguida o problema maior encontrado foi o entendimento de Canny na aplicação da derivada no contexto de detecção de bordas, para este foram recorridos estudos em artigos e buscas aprofundadas sobre o contexto. Com o encerramento destas etapas e o conhecimento empreendido em relação ao tema, chegou- se a conclusão que o projeto poderia ir adiante, utilizado a detecção de bordas para medições de objetos em tempo real, tendo em conhecimento, esse processo já muito utilizado em diversas áreas do nosso cotidiano. </w:t>
-      </w:r>
-    </w:p>
-    <w:p>
-      <w:r>
-        <w:t xml:space="preserve">Chegada à finalização do trabalho, foi possível absorver um vasto conhecimento de algumas áreas de atuação e aplicação do curso Engenharia da Computação, o implemento de conhecimentos e dificuldade da apresentação da atuação da derivada para alunos de primeiro e segundo período, sendo esta não só limitada a estes, mas a </w:t>
-      </w:r>
-      <w:r>
-        <w:t>princípio</w:t>
-      </w:r>
-      <w:r>
-        <w:t xml:space="preserve"> em maior ênfase.</w:t>
-      </w:r>
-    </w:p>
-    <w:p>
-      <w:pPr>
-        <w:pStyle w:val="Ttulo1"/>
-      </w:pPr>
-      <w:r>
-        <w:t>Aplicabilidade do cálculo na engenharia</w:t>
-      </w:r>
-    </w:p>
-    <w:p>
-      <w:pPr>
-        <w:rPr>
-          <w:color w:val="auto"/>
-        </w:rPr>
-      </w:pPr>
-      <w:r>
-        <w:t xml:space="preserve">O estudo do cálculo representa grande avanço na matemática visto que antes do seu aperfeiçoamento estávamos restringidos </w:t>
-      </w:r>
-      <w:r>
-        <w:t>a</w:t>
-      </w:r>
-      <w:r>
-        <w:t xml:space="preserve"> aplicações estáticas e menos dinâmicas. O desenvolvimento do cálculo diferencial e integral, possibilitou que diversos problemas de difícil solução se tornassem passíveis de resoluções menos complexas. Com o conceito de modelagem matemática foi possível entender fenômenos por meio da aproximação de um problema para encontrar uma solução exata. Desde então, a aplicação do cálculo tem sido uma técnica de extrema importância.</w:t>
-      </w:r>
-    </w:p>
-    <w:p>
-      <w:r>
-        <w:tab/>
-        <w:t xml:space="preserve">Com a contribuição de vários estudiosos, é notável que a aplicação do cálculo potencializou descobertas em diversas áreas. Arquimedes, Fermat e Kepler são </w:t>
-      </w:r>
-      <w:r>
-        <w:lastRenderedPageBreak/>
-        <w:t>pensadores da antiguidade que contribuíram para a área, mas somente no século XVII que Isaac Newton e Gottfried Leibniz desenvolveram simultaneamente os conceitos de cálculo diferencial e integral, e acabaram se envolvendo no que ficou conhecida como A Guerra do Cálculo. Com as descobertas daquela época foi possível compreender o movimento dos planetas, algumas forças físicas como magnetismo, eletricidade, fluxo de fluídos e o movimento de corpos dentro e fora do globo. Mas não é somente no estudo da física que houve avanço, a compreensão do crescimento de organismos, propagação de doenças e até flutuação da economia foram potencialmente evoluídos com a contribuição do cálculo.</w:t>
-      </w:r>
-    </w:p>
-    <w:p>
-      <w:r>
-        <w:tab/>
-        <w:t>A utilização do cálculo diferencial e integral é, frequentemente, abordado de maneira puramente matemática, sem que haja preocupação de se aprofundar no potencial que isso apresenta para aumentar o interesse dos estudantes de forma a motivar a busca por aplicações práticas. Ao reduzir o ensino a contínuas operações algébricas, é provável que a sua aceitação como disciplina prática de Engenharia seja, aos poucos, prejudicada.</w:t>
-      </w:r>
-    </w:p>
-    <w:p>
-      <w:pPr>
-        <w:pStyle w:val="Ttulo1"/>
-      </w:pPr>
-      <w:r>
-        <w:t>Referencial teórico</w:t>
-      </w:r>
-    </w:p>
-    <w:p>
-      <w:r>
-        <w:t>Para o entendimento desse projeto é necessário revisar alguns conceitos na área da computação, sobretudo</w:t>
-      </w:r>
-      <w:r>
-        <w:t xml:space="preserve"> o processamento de imagem com foco na detecção de borda</w:t>
-      </w:r>
-      <w:r>
-        <w:t>.</w:t>
-      </w:r>
-      <w:r>
-        <w:t xml:space="preserve"> Dessa forma,</w:t>
-      </w:r>
-      <w:r>
-        <w:t xml:space="preserve"> pretende-se introduzir os conceitos sobre o processamento de imagem, apresentando como é armazenada uma imagem no computador e o método utilizado pelo grupo na detecção de borda. Por fim, </w:t>
-      </w:r>
-      <w:r>
-        <w:t>são</w:t>
-      </w:r>
-      <w:r>
-        <w:t xml:space="preserve"> exibido</w:t>
-      </w:r>
-      <w:r>
-        <w:t>s</w:t>
-      </w:r>
-      <w:r>
-        <w:t xml:space="preserve"> os conceitos sobre programação e </w:t>
-      </w:r>
-      <w:r>
-        <w:t>sobre a</w:t>
-      </w:r>
-      <w:r>
-        <w:t xml:space="preserve"> biblioteca utilizada para </w:t>
-      </w:r>
-      <w:r>
-        <w:t>desenvolver</w:t>
-      </w:r>
-      <w:r>
-        <w:t xml:space="preserve"> o algoritmo do projeto.</w:t>
-      </w:r>
-    </w:p>
-    <w:p>
-      <w:pPr>
-        <w:pStyle w:val="Ttulo1"/>
-      </w:pPr>
-      <w:r>
-        <w:t>Processamento de imagem</w:t>
-      </w:r>
-    </w:p>
-    <w:p>
-      <w:r>
-        <w:t>O</w:t>
-      </w:r>
-      <w:r>
-        <w:t xml:space="preserve"> processamento de imagem atua na </w:t>
-      </w:r>
-      <w:r>
-        <w:t xml:space="preserve">influência da </w:t>
-      </w:r>
-      <w:r>
-        <w:t>iluminação refletida pela superfície de corpos</w:t>
-      </w:r>
-      <w:r>
-        <w:t xml:space="preserve"> com o objetivo de fazer análises sobre esse</w:t>
-      </w:r>
-      <w:r>
-        <w:t xml:space="preserve">. </w:t>
-      </w:r>
-      <w:r>
-        <w:t xml:space="preserve">Utilizando </w:t>
-      </w:r>
-      <w:r>
-        <w:t>imagens é possível extrair informações sobre as características físicas e geométricas básicas dos objetos, tais como</w:t>
-      </w:r>
-      <w:r>
-        <w:t xml:space="preserve"> a</w:t>
-      </w:r>
-      <w:r>
-        <w:t xml:space="preserve"> dimensão,</w:t>
-      </w:r>
-      <w:r>
-        <w:t xml:space="preserve"> a</w:t>
-      </w:r>
-      <w:r>
-        <w:t xml:space="preserve"> área,</w:t>
-      </w:r>
-      <w:r>
-        <w:t xml:space="preserve"> o</w:t>
-      </w:r>
-      <w:r>
-        <w:t xml:space="preserve"> perímetro e </w:t>
-      </w:r>
-      <w:r>
-        <w:t xml:space="preserve">a </w:t>
-      </w:r>
-      <w:r>
-        <w:t>forma</w:t>
-      </w:r>
-      <w:r>
-        <w:t xml:space="preserve">. O processamento de imagem </w:t>
-      </w:r>
-      <w:r>
-        <w:t>é utilizado para</w:t>
-      </w:r>
-      <w:r>
-        <w:t xml:space="preserve"> extrair essas características e assim encontrar padrões que possibilit</w:t>
-      </w:r>
-      <w:r>
-        <w:t>em</w:t>
-      </w:r>
-      <w:r>
-        <w:t xml:space="preserve"> maior conhecimento sobre o corpo.</w:t>
-      </w:r>
-    </w:p>
-    <w:p>
-      <w:pPr>
         <w:rPr>
           <w:color w:val="auto"/>
         </w:rPr>
@@ -889,14 +736,7 @@
         <w:rPr>
           <w:color w:val="auto"/>
         </w:rPr>
-        <w:t xml:space="preserve"> </w:t>
-      </w:r>
-      <w:r>
-        <w:rPr>
-          <w:color w:val="auto"/>
-        </w:rPr>
-        <w:lastRenderedPageBreak/>
-        <w:t xml:space="preserve">bidimensional, </w:t>
+        <w:t xml:space="preserve"> bidimensional, </w:t>
       </w:r>
       <w:r>
         <w:rPr>
@@ -1475,6 +1315,7 @@
         <w:rPr>
           <w:color w:val="auto"/>
         </w:rPr>
+        <w:lastRenderedPageBreak/>
         <w:t xml:space="preserve">Majoritariamente as imagens utilizadas no trabalho foram de 8 bits, </w:t>
       </w:r>
       <w:r>
@@ -1585,7 +1426,6 @@
     </w:p>
     <w:p>
       <w:r>
-        <w:lastRenderedPageBreak/>
         <w:t xml:space="preserve">Segundo </w:t>
       </w:r>
       <w:r>
@@ -1895,6 +1735,7 @@
         <w:rPr>
           <w:lang w:val="en-US"/>
         </w:rPr>
+        <w:lastRenderedPageBreak/>
         <w:t>F (x, y</w:t>
       </w:r>
       <w:r>
@@ -1990,7 +1831,6 @@
         <w:rPr>
           <w:noProof/>
         </w:rPr>
-        <w:lastRenderedPageBreak/>
         <w:drawing>
           <wp:inline distT="0" distB="0" distL="0" distR="0" wp14:anchorId="64C12F61" wp14:editId="6243988B">
             <wp:extent cx="1866900" cy="1245553"/>
@@ -2453,7 +2293,11 @@
         <w:t xml:space="preserve"> a maior quantidade de bordas </w:t>
       </w:r>
       <w:r>
-        <w:t xml:space="preserve">verdadeiras de uma imagem, considerando verdade uma borda proveniente da variação </w:t>
+        <w:t xml:space="preserve">verdadeiras de uma imagem, considerando verdade uma borda proveniente da </w:t>
+      </w:r>
+      <w:r>
+        <w:lastRenderedPageBreak/>
+        <w:t xml:space="preserve">variação </w:t>
       </w:r>
       <w:r>
         <w:t xml:space="preserve">de cor entre </w:t>
@@ -2523,7 +2367,6 @@
         <w:pStyle w:val="Ttulo3"/>
       </w:pPr>
       <w:r>
-        <w:lastRenderedPageBreak/>
         <w:t>Suavização Gaussiana</w:t>
       </w:r>
     </w:p>
@@ -2808,6 +2651,7 @@
         <w:ind w:firstLine="576"/>
       </w:pPr>
       <w:r>
+        <w:lastRenderedPageBreak/>
         <w:t xml:space="preserve">Essa formula apresenta o gradiente no pixel A(x,y) </w:t>
       </w:r>
       <w:r>
@@ -2847,7 +2691,6 @@
         <w:jc w:val="center"/>
       </w:pPr>
       <w:r>
-        <w:lastRenderedPageBreak/>
         <w:t>@ = Gy / Gx;</w:t>
       </w:r>
     </w:p>
@@ -3041,7 +2884,11 @@
         <w:t>Após aplicar a convolução em toda a imagem se inicia o processo de filtrar os pontos que serão bordas.</w:t>
       </w:r>
       <w:r>
-        <w:t xml:space="preserve"> Inicialmente é feito supressão do não máximo, que zera todos os valores não máximos na direção do gradiente. Relembrando que os gradientes máximos serão os pontos onde houve maior variação na intensidade da cor em uma imagem. </w:t>
+        <w:t xml:space="preserve"> Inicialmente é feito supressão do não máximo, que zera todos os valores não máximos na direção do gradiente. Relembrando que os gradientes máximos serão os pontos onde houve maior variação na intensidade da cor em uma </w:t>
+      </w:r>
+      <w:r>
+        <w:lastRenderedPageBreak/>
+        <w:t xml:space="preserve">imagem. </w:t>
       </w:r>
       <w:r>
         <w:t xml:space="preserve">Essa supressão possibilita que a borda seja </w:t>
@@ -3098,7 +2945,6 @@
     </w:p>
     <w:p>
       <w:r>
-        <w:lastRenderedPageBreak/>
         <w:t xml:space="preserve">Entretanto, um dos principais problemas é definir os valores que serviram de parâmetros, uma vez que determinadas variáveis podem interferir na qualidade da borda, como por exemplo, iluminação, qualidade da </w:t>
       </w:r>
       <w:r>
@@ -3327,17 +3173,20 @@
         <w:rPr>
           <w:sz w:val="20"/>
         </w:rPr>
-        <w:t xml:space="preserve"> idealizada com o objetivo de tornar a visão computacional acessível a usuários e programadores em áreas tais como a interação humano-computador em tempo real e a robótica. A biblioteca está disponível com o código fonte e os executáveis (binários) otimizados para os processadores Intel. Um programa OpenCV, ao ser executado, invoca automaticamente uma DLL (Dynamic Linked Library) que detecta o tipo de processador e carrega, por sua vez, a DLL otimizada para este. Juntamente com o pacote OpenCV é oferecida a biblioteca IPL (Image Processing Library), da qual a OpenCV depende parcialmente, além de documentação e um conjunto de códigos exemplos.</w:t>
+        <w:t xml:space="preserve"> idealizada com o objetivo de tornar a visão computacional acessível a usuários e programadores em áreas tais como a interação humano-computador em tempo real e a robótica. A biblioteca está disponível com o </w:t>
+      </w:r>
+      <w:r>
+        <w:rPr>
+          <w:sz w:val="20"/>
+        </w:rPr>
+        <w:lastRenderedPageBreak/>
+        <w:t>código fonte e os executáveis (binários) otimizados para os processadores Intel. Um programa OpenCV, ao ser executado, invoca automaticamente uma DLL (Dynamic Linked Library) que detecta o tipo de processador e carrega, por sua vez, a DLL otimizada para este. Juntamente com o pacote OpenCV é oferecida a biblioteca IPL (Image Processing Library), da qual a OpenCV depende parcialmente, além de documentação e um conjunto de códigos exemplos.</w:t>
       </w:r>
     </w:p>
     <w:p>
       <w:r>
         <w:tab/>
-        <w:t xml:space="preserve">Existem cinco grupos de funções para essa biblioteca, sendo eles: Processamento de imagens; Análise estrutural; Análise de movimento e rastreamento de objetos; </w:t>
-      </w:r>
-      <w:r>
-        <w:lastRenderedPageBreak/>
-        <w:t>Reconhecimento de padrões e Calibração de câmera e reconstrução 3D. (MARENGONI;STRINGHINI ,2009, p127).</w:t>
+        <w:t>Existem cinco grupos de funções para essa biblioteca, sendo eles: Processamento de imagens; Análise estrutural; Análise de movimento e rastreamento de objetos; Reconhecimento de padrões e Calibração de câmera e reconstrução 3D. (MARENGONI;STRINGHINI ,2009, p127).</w:t>
       </w:r>
     </w:p>
     <w:p>
@@ -3414,6 +3263,7 @@
         <w:ind w:left="-15" w:right="-3"/>
       </w:pPr>
       <w:r>
+        <w:lastRenderedPageBreak/>
         <w:t>“A detecção da variação de intensidade em imagens é algo canônico na visão computacional” (CANNY, John. 1983), e é baseado nos estudos do método aplicado por John Canny para detecção de bordas que foram realizadas as experimentações. Retomando o objetivo geral do trabalho, o entendimento do método Canny foi necessário, dado que este se baseia na aplicação da primeira derivada da função Gaussiana.</w:t>
       </w:r>
     </w:p>
@@ -3422,11 +3272,7 @@
         <w:ind w:left="-15" w:right="-3"/>
       </w:pPr>
       <w:r>
-        <w:t xml:space="preserve">Inicialmente os primeiros algoritmos foram desenvolvidos no software Scilab, pois além de gratuito, possui uma maneira simples para demonstrações matriciais e </w:t>
-      </w:r>
-      <w:r>
-        <w:lastRenderedPageBreak/>
-        <w:t>gráficas. Este software integra cálculo com matrizes, construção de gráficos e análises numéricas em um ambiente de fácil manipulação. A sua utilização foi essencial para o desenvolvimento do trabalho, pois simplificou a visualização da maneira que uma imagem é interpretada numericamente por um computador.</w:t>
+        <w:t>Inicialmente os primeiros algoritmos foram desenvolvidos no software Scilab, pois além de gratuito, possui uma maneira simples para demonstrações matriciais e gráficas. Este software integra cálculo com matrizes, construção de gráficos e análises numéricas em um ambiente de fácil manipulação. A sua utilização foi essencial para o desenvolvimento do trabalho, pois simplificou a visualização da maneira que uma imagem é interpretada numericamente por um computador.</w:t>
       </w:r>
     </w:p>
     <w:p>
@@ -3456,6 +3302,7 @@
         <w:rPr>
           <w:noProof/>
         </w:rPr>
+        <w:lastRenderedPageBreak/>
         <w:drawing>
           <wp:inline distT="0" distB="0" distL="0" distR="0" wp14:anchorId="40997D83" wp14:editId="5B70E3AE">
             <wp:extent cx="4061460" cy="2312670"/>
@@ -3516,7 +3363,6 @@
         <w:rPr>
           <w:noProof/>
         </w:rPr>
-        <w:lastRenderedPageBreak/>
         <w:drawing>
           <wp:inline distT="0" distB="0" distL="0" distR="0" wp14:anchorId="14DB62EE" wp14:editId="3F6EFA56">
             <wp:extent cx="6120130" cy="3154680"/>
@@ -3577,6 +3423,7 @@
         <w:rPr>
           <w:noProof/>
         </w:rPr>
+        <w:lastRenderedPageBreak/>
         <w:drawing>
           <wp:inline distT="0" distB="0" distL="0" distR="0" wp14:anchorId="1F867FB9" wp14:editId="05DEA4D1">
             <wp:extent cx="3099816" cy="3054097"/>
@@ -3658,7 +3505,6 @@
         <w:pStyle w:val="Ttulo1"/>
       </w:pPr>
       <w:r>
-        <w:lastRenderedPageBreak/>
         <w:t>RESULTADOS</w:t>
       </w:r>
     </w:p>
@@ -3679,8 +3525,6 @@
       <w:r>
         <w:t>va</w:t>
       </w:r>
-      <w:bookmarkStart w:id="0" w:name="_GoBack"/>
-      <w:bookmarkEnd w:id="0"/>
       <w:r>
         <w:t xml:space="preserve"> a primeira e a última linha da matriz que contém o elemento um, ou seja, o elemento que indica a primeira e</w:t>
       </w:r>
@@ -3715,6 +3559,7 @@
           <w:color w:val="000000"/>
           <w:sz w:val="22"/>
         </w:rPr>
+        <w:lastRenderedPageBreak/>
         <mc:AlternateContent>
           <mc:Choice Requires="wpg">
             <w:drawing>
@@ -5242,15 +5087,7 @@
                                   <w:color w:val="000000"/>
                                   <w:sz w:val="22"/>
                                 </w:rPr>
-                                <w:t xml:space="preserve">A4 </w:t>
-                              </w:r>
-                              <w:r>
-                                <w:rPr>
-                                  <w:rFonts w:ascii="Calibri" w:eastAsia="Calibri" w:hAnsi="Calibri" w:cs="Calibri"/>
-                                  <w:color w:val="000000"/>
-                                  <w:sz w:val="22"/>
-                                </w:rPr>
-                                <w:t>vertical</w:t>
+                                <w:t>A4 vertical</w:t>
                               </w:r>
                             </w:p>
                           </w:txbxContent>
@@ -5706,15 +5543,7 @@
                                   <w:color w:val="000000"/>
                                   <w:sz w:val="22"/>
                                 </w:rPr>
-                                <w:t xml:space="preserve">Cartão </w:t>
-                              </w:r>
-                              <w:r>
-                                <w:rPr>
-                                  <w:rFonts w:ascii="Calibri" w:eastAsia="Calibri" w:hAnsi="Calibri" w:cs="Calibri"/>
-                                  <w:color w:val="000000"/>
-                                  <w:sz w:val="22"/>
-                                </w:rPr>
-                                <w:t>vertical</w:t>
+                                <w:t>Cartão vertical</w:t>
                               </w:r>
                             </w:p>
                           </w:txbxContent>
@@ -6675,15 +6504,7 @@
                             <w:color w:val="000000"/>
                             <w:sz w:val="22"/>
                           </w:rPr>
-                          <w:t xml:space="preserve">A4 </w:t>
-                        </w:r>
-                        <w:r>
-                          <w:rPr>
-                            <w:rFonts w:ascii="Calibri" w:eastAsia="Calibri" w:hAnsi="Calibri" w:cs="Calibri"/>
-                            <w:color w:val="000000"/>
-                            <w:sz w:val="22"/>
-                          </w:rPr>
-                          <w:t>vertical</w:t>
+                          <w:t>A4 vertical</w:t>
                         </w:r>
                       </w:p>
                     </w:txbxContent>
@@ -6935,15 +6756,7 @@
                             <w:color w:val="000000"/>
                             <w:sz w:val="22"/>
                           </w:rPr>
-                          <w:t xml:space="preserve">Cartão </w:t>
-                        </w:r>
-                        <w:r>
-                          <w:rPr>
-                            <w:rFonts w:ascii="Calibri" w:eastAsia="Calibri" w:hAnsi="Calibri" w:cs="Calibri"/>
-                            <w:color w:val="000000"/>
-                            <w:sz w:val="22"/>
-                          </w:rPr>
-                          <w:t>vertical</w:t>
+                          <w:t>Cartão vertical</w:t>
                         </w:r>
                       </w:p>
                     </w:txbxContent>
@@ -8862,15 +8675,7 @@
                                   <w:color w:val="000000"/>
                                   <w:sz w:val="22"/>
                                 </w:rPr>
-                                <w:t xml:space="preserve">A4 </w:t>
-                              </w:r>
-                              <w:r>
-                                <w:rPr>
-                                  <w:rFonts w:ascii="Calibri" w:eastAsia="Calibri" w:hAnsi="Calibri" w:cs="Calibri"/>
-                                  <w:color w:val="000000"/>
-                                  <w:sz w:val="22"/>
-                                </w:rPr>
-                                <w:t>vertical</w:t>
+                                <w:t>A4 vertical</w:t>
                               </w:r>
                             </w:p>
                           </w:txbxContent>
@@ -9326,15 +9131,7 @@
                                   <w:color w:val="000000"/>
                                   <w:sz w:val="22"/>
                                 </w:rPr>
-                                <w:t xml:space="preserve">Cartão </w:t>
-                              </w:r>
-                              <w:r>
-                                <w:rPr>
-                                  <w:rFonts w:ascii="Calibri" w:eastAsia="Calibri" w:hAnsi="Calibri" w:cs="Calibri"/>
-                                  <w:color w:val="000000"/>
-                                  <w:sz w:val="22"/>
-                                </w:rPr>
-                                <w:t>vertical</w:t>
+                                <w:t>Cartão vertical</w:t>
                               </w:r>
                             </w:p>
                           </w:txbxContent>
@@ -10295,15 +10092,7 @@
                             <w:color w:val="000000"/>
                             <w:sz w:val="22"/>
                           </w:rPr>
-                          <w:t xml:space="preserve">A4 </w:t>
-                        </w:r>
-                        <w:r>
-                          <w:rPr>
-                            <w:rFonts w:ascii="Calibri" w:eastAsia="Calibri" w:hAnsi="Calibri" w:cs="Calibri"/>
-                            <w:color w:val="000000"/>
-                            <w:sz w:val="22"/>
-                          </w:rPr>
-                          <w:t>vertical</w:t>
+                          <w:t>A4 vertical</w:t>
                         </w:r>
                       </w:p>
                     </w:txbxContent>
@@ -10555,15 +10344,7 @@
                             <w:color w:val="000000"/>
                             <w:sz w:val="22"/>
                           </w:rPr>
-                          <w:t xml:space="preserve">Cartão </w:t>
-                        </w:r>
-                        <w:r>
-                          <w:rPr>
-                            <w:rFonts w:ascii="Calibri" w:eastAsia="Calibri" w:hAnsi="Calibri" w:cs="Calibri"/>
-                            <w:color w:val="000000"/>
-                            <w:sz w:val="22"/>
-                          </w:rPr>
-                          <w:t>vertical</w:t>
+                          <w:t>Cartão vertical</w:t>
                         </w:r>
                       </w:p>
                     </w:txbxContent>
@@ -12488,15 +12269,7 @@
                                   <w:color w:val="000000"/>
                                   <w:sz w:val="22"/>
                                 </w:rPr>
-                                <w:t xml:space="preserve">A4 </w:t>
-                              </w:r>
-                              <w:r>
-                                <w:rPr>
-                                  <w:rFonts w:ascii="Calibri" w:eastAsia="Calibri" w:hAnsi="Calibri" w:cs="Calibri"/>
-                                  <w:color w:val="000000"/>
-                                  <w:sz w:val="22"/>
-                                </w:rPr>
-                                <w:t>vertical</w:t>
+                                <w:t>A4 vertical</w:t>
                               </w:r>
                             </w:p>
                           </w:txbxContent>
@@ -12952,15 +12725,7 @@
                                   <w:color w:val="000000"/>
                                   <w:sz w:val="22"/>
                                 </w:rPr>
-                                <w:t xml:space="preserve">Cartão </w:t>
-                              </w:r>
-                              <w:r>
-                                <w:rPr>
-                                  <w:rFonts w:ascii="Calibri" w:eastAsia="Calibri" w:hAnsi="Calibri" w:cs="Calibri"/>
-                                  <w:color w:val="000000"/>
-                                  <w:sz w:val="22"/>
-                                </w:rPr>
-                                <w:t>vertical</w:t>
+                                <w:t>Cartão vertical</w:t>
                               </w:r>
                             </w:p>
                           </w:txbxContent>
@@ -13921,15 +13686,7 @@
                             <w:color w:val="000000"/>
                             <w:sz w:val="22"/>
                           </w:rPr>
-                          <w:t xml:space="preserve">A4 </w:t>
-                        </w:r>
-                        <w:r>
-                          <w:rPr>
-                            <w:rFonts w:ascii="Calibri" w:eastAsia="Calibri" w:hAnsi="Calibri" w:cs="Calibri"/>
-                            <w:color w:val="000000"/>
-                            <w:sz w:val="22"/>
-                          </w:rPr>
-                          <w:t>vertical</w:t>
+                          <w:t>A4 vertical</w:t>
                         </w:r>
                       </w:p>
                     </w:txbxContent>
@@ -14181,15 +13938,7 @@
                             <w:color w:val="000000"/>
                             <w:sz w:val="22"/>
                           </w:rPr>
-                          <w:t xml:space="preserve">Cartão </w:t>
-                        </w:r>
-                        <w:r>
-                          <w:rPr>
-                            <w:rFonts w:ascii="Calibri" w:eastAsia="Calibri" w:hAnsi="Calibri" w:cs="Calibri"/>
-                            <w:color w:val="000000"/>
-                            <w:sz w:val="22"/>
-                          </w:rPr>
-                          <w:t>vertical</w:t>
+                          <w:t>Cartão vertical</w:t>
                         </w:r>
                       </w:p>
                     </w:txbxContent>
@@ -14580,7 +14329,6 @@
         <w:ind w:left="-15" w:right="-3"/>
       </w:pPr>
       <w:r>
-        <w:lastRenderedPageBreak/>
         <w:t>Como pode ser observado na Tabela 1, o desvio padrão da relação pixel/milímetros é bem inferior àquela constatada na Tabela 3. Isso indica que quanto mais próximo a câmera estiver do objeto medido, maior será a repetitividade do processo, assim como melhor será a precisão. Isso está relacionado com a perda de detalhes do objeto ao afastá-lo da câmera. Em posse dessas informações, foi decidido realizar a medição de objetos em tempo real, e não mais utilizar imagens estáticas. Para esse processo, foi necessário criar uma etapa para estabelecer uma relação inicial entre pixels e centímetros para ser mantida durante a medição de novos objetos. Este processo consiste na utilização de um objeto com dimensões conhecidas, e a partir da medição deste objeto dada em pixels computar a relação entre pixel e centímetro a ser mantida.</w:t>
       </w:r>
     </w:p>
@@ -14594,6 +14342,7 @@
         <w:rPr>
           <w:noProof/>
         </w:rPr>
+        <w:lastRenderedPageBreak/>
         <w:drawing>
           <wp:inline distT="0" distB="0" distL="0" distR="0" wp14:anchorId="114D7414" wp14:editId="636AEC78">
             <wp:extent cx="2524125" cy="1848485"/>
@@ -15136,7 +14885,6 @@
         <w:ind w:left="-15" w:right="-3"/>
       </w:pPr>
       <w:r>
-        <w:lastRenderedPageBreak/>
         <w:t xml:space="preserve">Como as bordas que não representam o objeto, e as bordas do objeto são armazenadas da mesma maneira, para realizar as medições era necessário criar um ambiente em que as únicas bordas presentes fossem às do objeto desejado. Essa situação era devido ao fato de o </w:t>
       </w:r>
       <w:r>
@@ -15156,6 +14904,7 @@
         <w:rPr>
           <w:noProof/>
         </w:rPr>
+        <w:lastRenderedPageBreak/>
         <w:drawing>
           <wp:inline distT="0" distB="0" distL="0" distR="0" wp14:anchorId="6214B81D" wp14:editId="4FE80AD3">
             <wp:extent cx="4648200" cy="1773555"/>
@@ -15371,7 +15120,6 @@
         <w:ind w:left="-15" w:right="-3"/>
       </w:pPr>
       <w:r>
-        <w:lastRenderedPageBreak/>
         <w:t>Como pode ser observado na figura 7, onde não há delimitação da área de busca, o algoritmo retorna uma altura em pixels equivalente à 479px. Já na figura 8, a região de busca por bordas corresponde à área interna do retângulo de contorno verde, isso significa que somente o que estiver compreendido na figura 9 será analisado.</w:t>
       </w:r>
     </w:p>
@@ -15381,7 +15129,11 @@
         <w:ind w:left="-15" w:right="-3"/>
       </w:pPr>
       <w:r>
-        <w:t>Além do problema com a área de interesse, houve também a necessidade de permitir que o usuário pudesse parametrizar, quando necessário, a limiarização desejada para o processo. Pois, a aplicação da limiarização é difícil e envolve experimentação. “A permanência de falsas bordas, após a limiarização, pode ter como motivo a escolha de um limiar baixo, ou alto demais” (VALE, Giovane; POZ, Aluir. 2002). Na figura 10 é possível perceber o impacto de uma limiarização mal aplicada. Na imagem à esquerda as bordas ficam restritas ao objeto, já na imagem à direita, ocorre a presença de falsas bordas, o que interfere na medição.</w:t>
+        <w:t xml:space="preserve">Além do problema com a área de interesse, houve também a necessidade de permitir que o usuário pudesse parametrizar, quando necessário, a limiarização desejada para o processo. Pois, a aplicação da limiarização é difícil e envolve experimentação. “A permanência de falsas bordas, após a limiarização, pode ter como motivo a escolha de um limiar baixo, ou alto demais” (VALE, Giovane; POZ, Aluir. 2002). Na figura 10 é possível perceber o impacto de uma limiarização mal aplicada. Na imagem à esquerda as </w:t>
+      </w:r>
+      <w:r>
+        <w:lastRenderedPageBreak/>
+        <w:t>bordas ficam restritas ao objeto, já na imagem à direita, ocorre a presença de falsas bordas, o que interfere na medição.</w:t>
       </w:r>
     </w:p>
     <w:p>
@@ -15515,7 +15267,6 @@
                 <w:color w:val="000000"/>
                 <w:sz w:val="21"/>
               </w:rPr>
-              <w:lastRenderedPageBreak/>
               <w:t>Objeto</w:t>
             </w:r>
           </w:p>
@@ -16575,6 +16326,7 @@
         <w:pStyle w:val="Ttulo1"/>
       </w:pPr>
       <w:r>
+        <w:lastRenderedPageBreak/>
         <w:t>Considerações finais</w:t>
       </w:r>
     </w:p>
@@ -16655,11 +16407,7 @@
     </w:p>
     <w:p>
       <w:r>
-        <w:t xml:space="preserve">Portanto, por meio desse trabalho foi possível constatar que o processamento de imagem é uma área promissora que integra os conceitos do Cálculo da derivada e a área da computação. Como estudos futuros, o grupo pretende aperfeiçoar as técnicas de processamento utilizadas nesse trabalho, embarcando conceitos de outros períodos, além </w:t>
-      </w:r>
-      <w:r>
-        <w:lastRenderedPageBreak/>
-        <w:t xml:space="preserve">do primeiro e segundo. </w:t>
+        <w:t xml:space="preserve">Portanto, por meio desse trabalho foi possível constatar que o processamento de imagem é uma área promissora que integra os conceitos do Cálculo da derivada e a área da computação. Como estudos futuros, o grupo pretende aperfeiçoar as técnicas de processamento utilizadas nesse trabalho, embarcando conceitos de outros períodos, além do primeiro e segundo. </w:t>
       </w:r>
       <w:r>
         <w:t xml:space="preserve">As melhorias que </w:t>
@@ -18923,7 +18671,7 @@
 </file>
 
 <file path=customXml/itemProps1.xml><?xml version="1.0" encoding="utf-8"?>
-<ds:datastoreItem xmlns:ds="http://schemas.openxmlformats.org/officeDocument/2006/customXml" ds:itemID="{10F0CD2E-F773-47B4-A8BE-2C3633FCF99C}">
+<ds:datastoreItem xmlns:ds="http://schemas.openxmlformats.org/officeDocument/2006/customXml" ds:itemID="{3DE5EA0D-8499-4EB2-AB76-3B5F9D998130}">
   <ds:schemaRefs>
     <ds:schemaRef ds:uri="http://schemas.openxmlformats.org/officeDocument/2006/bibliography"/>
   </ds:schemaRefs>

</xml_diff>